<commit_message>
Edited a lot of code
</commit_message>
<xml_diff>
--- a/download/messages_2024.08.06_to_20240906.docx
+++ b/download/messages_2024.08.06_to_20240906.docx
@@ -14,21 +14,21 @@
       <w:r>
         <w:t>💡 Săptămâna aceasta, xAI și Elon Musk au lansat Colossus, un cluster de training AI echipat cu 100k de GPU-uri H100. Acesta a fost construit în mai puțin de 122 de zile pentru a antrena modele AI. În plus, xAI plănuiește să dubleze capacitatea acestui sistem în următoarele luni.</w:t>
         <w:br/>
-        <w:br/>
         <w:t>📜 California a introdus o lege care impune ca orice conținut generat de AI să fie etichetat clar, indicând că a fost creat de un algoritm AI. Această măsură vizează să crească transparența și să reducă riscul dezinformării.</w:t>
         <w:br/>
-        <w:br/>
         <w:t>🏫 În Marea Britanie, s-a deschis prima clasă fără profesor, care utilizează inteligența artificială pentru a preda elevilor și a analiza performanțele acestora și a optimiza materialele predate.</w:t>
-        <w:br/>
         <w:br/>
         <w:t>💰 Safe Super-Intelligence (SSI), startup-ul co-fondatorului OpenAI, Ilya Sutskever, a strâns 1 miliard de dolari în investiții.</w:t>
         <w:br/>
         <w:br/>
         <w:t>https://x.com/elonmusk/status/1830650370336473253?_bhlid=aa507d2a31a893b90bdd7cfb577a9a8d2fb1951f</w:t>
         <w:br/>
+        <w:br/>
         <w:t>https://leginfo.legislature.ca.gov/faces/billNavClient.xhtml?bill_id=202320240AB3211&amp;_bhlid=b3639a19600aa4b49bd79857a92be3cb84711d47</w:t>
         <w:br/>
+        <w:br/>
         <w:t>https://news.sky.com/story/uks-first-teacherless-ai-classroom-set-to-open-in-london-13200637?_bhlid=0d1dd5a68292a04222281bdc3b831aa220fb0bab</w:t>
+        <w:br/>
         <w:br/>
         <w:t>https://www.reuters.com/technology/artificial-intelligence/openai-co-founder-sutskevers-new-safety-focused-ai-startup-ssi-raises-1-billion-2024-09-04/?_bhlid=1b6135722a224cfa6655ab482dd0f3e81e28d0ac</w:t>
       </w:r>
@@ -57,14 +57,23 @@
       <w:r>
         <w:t>💻 NVIDIA împreună cu Mistral a prezentat Mistral-NeMo-Minitron, versiunea mini a Mistral Nemo. Aceasta a fost creat pentru a rula pe laptopurile și calculatoarele personale, care nu au acces la puterea unui server.</w:t>
         <w:br/>
+        <w:br/>
         <w:t>🎮 La Gamescom 2024, NVIDIA a lansat noua tehnologie AI care poate face caracterele din jocuri să creeze răspunsuri live la întrebările jucătorilor.</w:t>
         <w:br/>
+        <w:br/>
         <w:t>🧮 Anthropic AI a anunțat LaTeX rendering, care permite modelelor să afișeze ecuații matematice.</w:t>
+        <w:br/>
         <w:br/>
         <w:t>🤖 Salesforce a lansat Einstein Sales Coach Agent și Einstein SDR Agent, două tool-uri AI pentru domeniul vânzărilor. Einstein SDR Agent este destinat comunicării cu clienții, iar Einstein Sales Coach Agent simulează procesul de vânzare.</w:t>
         <w:br/>
         <w:br/>
         <w:t>https://blogs.nvidia.com/blog/mistral-nemo-minitron-8b-small-language-model/</w:t>
+        <w:br/>
+        <w:t>https://youtu.be/d5z7oIXhVqg</w:t>
+        <w:br/>
+        <w:t>https://x.com/AnthropicAI/status/1826667671364272301?_bhlid=9a7de5fc45a1c8499baf97e8bc558275652c9914</w:t>
+        <w:br/>
+        <w:t>https://www.salesforce.com/news/stories/einstein-sales-agents-announcement/?_bhlid=5f16b560eaa1e358dbc33eed471f689fbc868a31</w:t>
       </w:r>
     </w:p>
     <w:p>
@@ -87,8 +96,6 @@
         <w:t>🖥 OpenAI contribuie la dezvoltarea SWE-Bench Verified. Acest nou benchmark testează abilitățile modelelor AI în programare, oferind un standard mai ridicat pentru evaluarea performanțelor.</w:t>
         <w:br/>
         <w:br/>
-        <w:t xml:space="preserve"> </w:t>
-        <w:br/>
         <w:t>https://openai.com/index/gpt-4o-fine-tuning/</w:t>
         <w:br/>
         <w:t>https://lumalabs.ai/dream-machine?utm_source=www.therundown.ai&amp;utm_medium=referral&amp;utm_campaign=china-s-new-humanoid-robot-fleet</w:t>
@@ -104,28 +111,83 @@
     </w:p>
     <w:p>
       <w:r>
-        <w:t xml:space="preserve">https://unde.io/event/737 </w:t>
+        <w:t>📣Sigmoid te invită să descoperi viitorul medicinei garantat de Inteligența Artificială alături de a doua ediție de workshop-uri “Pandora’s Box.”</w:t>
         <w:br/>
         <w:br/>
-        <w:t>Sigmoid te invită să descoperi viitorul medicinei garantat de Inteligența Artificială alături de a doua ediție de workshop-uri „Pandora’s Box”.\n\nWorkshop-ul va aborda și analiza teme ca tendințele actuale și viitoare ale aplicațiilor IA în medicină, eficiența și contribuția funcției a diverse software-uri bazate pe IA (Baby Medy, Fusedash, etc.) ca recunoașterea emoțiilor și sănătatea mintală, analitica medicală și interpretarea datelor, diagnosticare.\n\nWorkshop-ul va avea loc la:\n29 August, 18:30\nYClub, str. Petricani 7a\n\nPentru a te înregistra la workshop intră aici.</w:t>
+        <w:t>🔎Workshop-ul va aborda și analiza teme ca tendințele actuale și viitoare ale aplicațiilor IA în medicină, eficiența și contribuția funcției a diverse software-uri bazate pe IA (Baby Medy, Fusedash, etc.) ca recunoașterea emoțiilor și sănătatea mintală, analitica medicală și interpretarea datelor, diagnosticare.</w:t>
+        <w:br/>
+        <w:br/>
+        <w:t>Workshop-ul va avea loc la:</w:t>
+        <w:br/>
+        <w:t>🗓29 August, 18:30</w:t>
+        <w:br/>
+        <w:t>📍YClub, str. Petricani 7a</w:t>
+        <w:br/>
+        <w:br/>
+        <w:t>➡️Pentru a te înregistra la workshop intră aici.</w:t>
+        <w:br/>
+        <w:t>https://unde.io/event/737</w:t>
       </w:r>
     </w:p>
     <w:p>
       <w:r>
-        <w:t xml:space="preserve">🚀 Ai vrut vreodată să îți dezvolți propria afacere tech, dar nu ai avut ocazia? </w:t>
+        <w:t>x.ai/blog/grok-2?_bhlid=e89b59a065a5f28474c701e20badf21db5b5d1a7</w:t>
         <w:br/>
-        <w:t>\n\n✨Dacă da, acum e momentul să te alături gratuit la Upcelerator, care se are ca scop dezvoltarea startupurilor tech, focusate pe soluții care inovează cu ajutorul inteligenței artificiale.\n\n📅 Când? Septembrie 9 - Noiembrie 26, remote\n\n🔧 Ce? 12 module interactive, workshop-uri hands-on, sesiuni live cu 30+ experți internaționali și locali și sarcini practice.\n\n🌍 De ce? Participi din orice colț al lumii, 100+ ore de mentorat, 3 meetup-uri inspiraționale și o rețea globală de inovatori.\n\nAplică până pe 5 septembrie.\n✅ Completează formularul.</w:t>
         <w:br/>
+        <w:t xml:space="preserve">x.ai/blog/grok-2 </w:t>
+        <w:br/>
+        <w:br/>
+        <w:t xml:space="preserve">🤖 xAI a lansat Grok-2 și Grok-2 mini, în versiunea beta pentru utilizatorii X. </w:t>
+        <w:br/>
+        <w:br/>
+        <w:t>📱 Google a anunțat seria de telefoane Pixel 9, care include Pixel 9, Pixel 9 Pro, Pixel 9 Pro XL și Pixel 9 Pro Fold. Noua serie vine cu funcționalități AI îmbunătățate și aplicația Pixel Studio, ce integrează un model care rulează local pe telefon.</w:t>
+        <w:br/>
+        <w:br/>
+        <w:t>🔬 Cercetătorii de la Uppsala University au publicat un studiu ce arată cum inteligența artificială poate identifica noi molecule pentru crearea medicamentelor destinate tratării bolilor psihice.</w:t>
+        <w:br/>
+        <w:br/>
+        <w:t>🖼 Google a publicat studiul modelului de generare a imaginilor de la DeepMind, Imagen 3.</w:t>
+        <w:br/>
+        <w:br/>
+        <w:t>(had multiple links of like few words long however only attached the 1 long url.)</w:t>
+      </w:r>
+    </w:p>
+    <w:p>
+      <w:r>
+        <w:t xml:space="preserve">Message(id=41, peer_id=PeerChannel(channel_id=2018595248), date=datetime.datetime(2024, 8, 15, 6, 4, 25, tzinfo=datetime.timezone.utc), message=' Ai vrut vreodată să îți dezvolți propria afacere tech, dar nu ai avut ocazia? </w:t>
+        <w:br/>
+        <w:t>Dacă da, acum e momentul să te alături gratuit la Upcelerator, care are ca scop dezvoltarea startupurilor tech, focusate pe soluții care inovează cu ajutorul inteligenței artificiale.</w:t>
+        <w:br/>
+        <w:br/>
+        <w:t>Când? Septembrie 9 - Noiembrie 26, remote</w:t>
+        <w:br/>
+        <w:br/>
+        <w:t>Ce? 12 module interactive, workshop-uri hands-on, sesiuni live cu 30+ experți internaționali și locali și sarcini practice.</w:t>
+        <w:br/>
+        <w:br/>
+        <w:t>De ce? Participi din orice colț al lumii, 100+ ore de mentorat, 3 meetup-uri inspiraționale și o rețea globală de inovatori.</w:t>
+        <w:br/>
+        <w:br/>
+        <w:t>Aplică până pe 5 septembrie.</w:t>
+        <w:br/>
+        <w:t>Completează formularul.', out=True, mentioned=False, media_unread=False, silent=False, post=True, from_scheduled=True, legacy=False, edit_hide=True, pinned=False, noforwards=False, invert_media=False, offline=False, from_id=None, from_boosts_applied=None, saved_peer_id=None, fwd_from=None, via_bot_id=None, via_business_bot_id=None, reply_to=None, media=MessageMediaPhoto(spoiler=False, photo=Photo(id=5328216486617144664, access_hash=-8542895436181184502, file_reference=b'\x04xQQ\xb0\x00\x00\x00)f\xdd\xaf\xd1U\x0cD\xcc\xb2\xa7s\xc0{\xe5\xd3\x10\xd2t\xaf\x81', date=datetime.datetime(2024, 8, 14, 23, 23, 35, tzinfo=datetime.timezone.utc), sizes=[PhotoStrippedSize(type='i', bytes=b'\x01((\xce\x0b\x01\x89&gt;f\x12s\xbb\xa6?\nB\x91c\x87l\xff\x0exs not included)...</w:t>
+        <w:br/>
+        <w:br/>
+        <w:t xml:space="preserve">       entities=[MessageEntityTextUrl(offset=618, length=11, url='https://upcelerator.md/')], </w:t>
+        <w:br/>
+        <w:t>...</w:t>
+        <w:br/>
+        <w:t xml:space="preserve"> </w:t>
         <w:br/>
         <w:t>https://upcelerator.md/</w:t>
       </w:r>
     </w:p>
     <w:p>
       <w:r>
-        <w:t>Un nou model dezvoltat de MIT oferă roboților Pick-and-place (ridică și pune) capacitatea de a înțelege și a învăța să utilizeze obiecte fără a fi antrenați în prealabil.</w:t>
+        <w:t>🤖 Un nou model dezvoltat de MIT oferă roboților Pick-and-place (ridică și pune) capacitatea de a înțelege și a învăța să utilizeze obiecte fără a fi antrenați în prealume.</w:t>
         <w:br/>
         <w:br/>
-        <w:t>Până acum, roboții Pick-and-place erau folosiți predominant în fabrici și nu aveau o înțelegere generală a mediului înconjurător. Noul model de la MIT le permite să realizeze un număr mai mare de sarcini fără a compromite acuratețea.</w:t>
+        <w:t>🏭 Până acum, roboții Pick-and-place erau folosiți predominant în fabrici și nu aveau o înțelegere generală a mediului înconjurător. Noul model de la MIT le permite să realizeze un număr mai mare de sarcinate fără a compromțe acuratețea.</w:t>
         <w:br/>
         <w:br/>
         <w:t>https://news.mit.edu/2024/new-model-offers-robots-precise-pick-place-solutions-0809</w:t>
@@ -133,6 +195,9 @@
     </w:p>
     <w:p>
       <w:r>
+        <w:t>Here's the message text and url:</w:t>
+        <w:br/>
+        <w:br/>
         <w:t>🤖 Google DeepMind a creat un robot care poate juca tenis de masă! Noul robot poate atinge performanța unui jucător amator, demonstrând progrese remarcabile în tehnologia robotică.</w:t>
         <w:br/>
         <w:br/>
@@ -152,21 +217,21 @@
     </w:p>
     <w:p>
       <w:r>
-        <w:t>📅 OpenAI a anunțat conferința OpenAI DevDay ce va avea loc în 3 orașe diferite pe parcursul a 2 luni. În cadrul evenimentului, vei putea participa la workshopuri, demonstrații ale celor mai noi proiecte OpenAI și multe altele.</w:t>
+        <w:t>OpenAI a anunțat conferința OpenAI DevDay ce va avea loc în 3 orașe diferite pe parcursul a 2 lume. În cadrul evenimentului, vei putea participa la workshopuri, demonstrații ale celor mai noi proiecte OpenAI și multe altele.</w:t>
         <w:br/>
-        <w:br/>
-        <w:t xml:space="preserve">🎟 În plus, aceștia oferă un număr limitat de bilete gratuite la conferința DevDay. </w:t>
-        <w:br/>
-        <w:t>https://openai.com/devday/</w:t>
+        <w:t>În plus, aceștia oferă un număr limitat de bilete gratuite la conferința DevDay. https://openai.com/devday/</w:t>
       </w:r>
     </w:p>
     <w:p>
       <w:r>
         <w:t>📿 Avi Schiffmann a lansat Friend, un colier AI care interpretează sunetele din jur și trimite mesaje utilizatorilor.</w:t>
         <w:br/>
+        <w:br/>
         <w:t>🎥 Runway a introdus Gen-3 Alpha Image to Video, un model care poate genera videoclipuri din imagini, ghidate de un prompt dacă este necesar.</w:t>
         <w:br/>
+        <w:br/>
         <w:t>📱 Apple a amânat lansarea noilor funcționalități Apple Intelligence pentru iOS 18, acestea urmând să fie disponibile în octombrie după lansarea iPhone 16.</w:t>
+        <w:br/>
         <w:br/>
         <w:t>🎬 Compania Chineză, Kuaishou Technology a dezvoltat un model de generare video capabil să creeze clipuri de 2 minute, 1080p, care sunt mai bune ca unele modele de pe piață.</w:t>
         <w:br/>

</xml_diff>